<commit_message>
#8 Modell feltoltve a doksiba
</commit_message>
<xml_diff>
--- a/templ_03_RG.docx
+++ b/templ_03_RG.docx
@@ -12,8 +12,13 @@
         </w:rPr>
         <w:t>Anal</w:t>
       </w:r>
-      <w:r>
-        <w:t>ízis modell kidolgozása</w:t>
+      <w:proofErr w:type="spellStart"/>
+      <w:r>
+        <w:t>ízis</w:t>
+      </w:r>
+      <w:proofErr w:type="spellEnd"/>
+      <w:r>
+        <w:t xml:space="preserve"> modell kidolgozása</w:t>
       </w:r>
     </w:p>
     <w:p>
@@ -128,6 +133,7 @@
         <w:pStyle w:val="Cmsor20"/>
       </w:pPr>
       <w:r>
+        <w:lastRenderedPageBreak/>
         <w:t>Statikus struktúra diagramok</w:t>
       </w:r>
     </w:p>
@@ -136,13 +142,36 @@
         <w:pStyle w:val="magyarazat"/>
       </w:pPr>
       <w:r>
-        <w:t xml:space="preserve">[Az </w:t>
-      </w:r>
-      <w:r>
-        <w:t>objektum katalógusban szereplő objektumokat megvalósító osztályok</w:t>
-      </w:r>
-      <w:r>
-        <w:t xml:space="preserve"> kapcsolatait és publikus metódusait bemutató osztálydiagram(ok). Tipikus hibalehetőségek: csillag-topológia, szigetek.]</w:t>
+        <w:rPr>
+          <w:noProof/>
+        </w:rPr>
+      </w:r>
+      <w:r>
+        <w:pict w14:anchorId="59AC9915">
+          <v:shapetype id="_x0000_t75" coordsize="21600,21600" o:spt="75" o:preferrelative="t" path="m@4@5l@4@11@9@11@9@5xe" filled="f" stroked="f">
+            <v:stroke joinstyle="miter"/>
+            <v:formulas>
+              <v:f eqn="if lineDrawn pixelLineWidth 0"/>
+              <v:f eqn="sum @0 1 0"/>
+              <v:f eqn="sum 0 0 @1"/>
+              <v:f eqn="prod @2 1 2"/>
+              <v:f eqn="prod @3 21600 pixelWidth"/>
+              <v:f eqn="prod @3 21600 pixelHeight"/>
+              <v:f eqn="sum @0 0 1"/>
+              <v:f eqn="prod @6 1 2"/>
+              <v:f eqn="prod @7 21600 pixelWidth"/>
+              <v:f eqn="sum @8 21600 0"/>
+              <v:f eqn="prod @7 21600 pixelHeight"/>
+              <v:f eqn="sum @10 21600 0"/>
+            </v:formulas>
+            <v:path o:extrusionok="f" gradientshapeok="t" o:connecttype="rect"/>
+            <o:lock v:ext="edit" aspectratio="t"/>
+          </v:shapetype>
+          <v:shape id="_x0000_s1026" type="#_x0000_t75" style="width:405.5pt;height:641.5pt;mso-left-percent:-10001;mso-top-percent:-10001;mso-position-horizontal:absolute;mso-position-horizontal-relative:char;mso-position-vertical:absolute;mso-position-vertical-relative:line;mso-left-percent:-10001;mso-top-percent:-10001">
+            <v:imagedata r:id="rId7" o:title="Fungorium_ClassDiagram.drawio"/>
+            <w10:anchorlock/>
+          </v:shape>
+        </w:pict>
       </w:r>
     </w:p>
     <w:p>
@@ -150,6 +179,7 @@
         <w:pStyle w:val="Cmsor20"/>
       </w:pPr>
       <w:r>
+        <w:lastRenderedPageBreak/>
         <w:t>Osztályok leírása</w:t>
       </w:r>
     </w:p>
@@ -206,7 +236,15 @@
         <w:t>[</w:t>
       </w:r>
       <w:r>
-        <w:t>Mi az osztály felelőssége. Kb 1 bekezdés.</w:t>
+        <w:t xml:space="preserve">Mi az osztály felelőssége. </w:t>
+      </w:r>
+      <w:proofErr w:type="spellStart"/>
+      <w:r>
+        <w:t>Kb</w:t>
+      </w:r>
+      <w:proofErr w:type="spellEnd"/>
+      <w:r>
+        <w:t xml:space="preserve"> 1 bekezdés.</w:t>
       </w:r>
       <w:r>
         <w:t>]</w:t>
@@ -484,7 +522,29 @@
         <w:rPr>
           <w:b/>
         </w:rPr>
-        <w:t>int foo(Osztály3 o1, Osztály4 o2)</w:t>
+        <w:t xml:space="preserve">int </w:t>
+      </w:r>
+      <w:proofErr w:type="spellStart"/>
+      <w:proofErr w:type="gramStart"/>
+      <w:r>
+        <w:rPr>
+          <w:b/>
+        </w:rPr>
+        <w:t>foo</w:t>
+      </w:r>
+      <w:proofErr w:type="spellEnd"/>
+      <w:r>
+        <w:rPr>
+          <w:b/>
+        </w:rPr>
+        <w:t>(</w:t>
+      </w:r>
+      <w:proofErr w:type="gramEnd"/>
+      <w:r>
+        <w:rPr>
+          <w:b/>
+        </w:rPr>
+        <w:t>Osztály3 o1, Osztály4 o2)</w:t>
       </w:r>
       <w:r>
         <w:t>: metódus leírása</w:t>
@@ -501,7 +561,21 @@
         <w:rPr>
           <w:b/>
         </w:rPr>
-        <w:t>int bar(Osztály5 o1)</w:t>
+        <w:t xml:space="preserve">int </w:t>
+      </w:r>
+      <w:proofErr w:type="gramStart"/>
+      <w:r>
+        <w:rPr>
+          <w:b/>
+        </w:rPr>
+        <w:t>bar(</w:t>
+      </w:r>
+      <w:proofErr w:type="gramEnd"/>
+      <w:r>
+        <w:rPr>
+          <w:b/>
+        </w:rPr>
+        <w:t>Osztály5 o1)</w:t>
       </w:r>
       <w:r>
         <w:t>: metódus leírása</w:t>
@@ -545,7 +619,15 @@
         <w:pStyle w:val="magyarazat"/>
       </w:pPr>
       <w:r>
-        <w:t>[Mi az osztály felelőssége. Kb 1 bekezdés.]</w:t>
+        <w:t xml:space="preserve">[Mi az osztály felelőssége. </w:t>
+      </w:r>
+      <w:proofErr w:type="spellStart"/>
+      <w:r>
+        <w:t>Kb</w:t>
+      </w:r>
+      <w:proofErr w:type="spellEnd"/>
+      <w:r>
+        <w:t xml:space="preserve"> 1 bekezdés.]</w:t>
       </w:r>
     </w:p>
     <w:p>
@@ -641,6 +723,7 @@
           <w:sz w:val="24"/>
           <w:szCs w:val="24"/>
         </w:rPr>
+        <w:lastRenderedPageBreak/>
         <w:t>Asszociációk</w:t>
       </w:r>
     </w:p>
@@ -795,7 +878,29 @@
         <w:rPr>
           <w:b/>
         </w:rPr>
-        <w:t>int foo(Osztály3 o1, Osztály4 o2)</w:t>
+        <w:t xml:space="preserve">int </w:t>
+      </w:r>
+      <w:proofErr w:type="spellStart"/>
+      <w:proofErr w:type="gramStart"/>
+      <w:r>
+        <w:rPr>
+          <w:b/>
+        </w:rPr>
+        <w:t>foo</w:t>
+      </w:r>
+      <w:proofErr w:type="spellEnd"/>
+      <w:r>
+        <w:rPr>
+          <w:b/>
+        </w:rPr>
+        <w:t>(</w:t>
+      </w:r>
+      <w:proofErr w:type="gramEnd"/>
+      <w:r>
+        <w:rPr>
+          <w:b/>
+        </w:rPr>
+        <w:t>Osztály3 o1, Osztály4 o2)</w:t>
       </w:r>
       <w:r>
         <w:t>: metódus leírása</w:t>
@@ -812,7 +917,21 @@
         <w:rPr>
           <w:b/>
         </w:rPr>
-        <w:t>int bar(Osztály5 o1)</w:t>
+        <w:t xml:space="preserve">int </w:t>
+      </w:r>
+      <w:proofErr w:type="gramStart"/>
+      <w:r>
+        <w:rPr>
+          <w:b/>
+        </w:rPr>
+        <w:t>bar(</w:t>
+      </w:r>
+      <w:proofErr w:type="gramEnd"/>
+      <w:r>
+        <w:rPr>
+          <w:b/>
+        </w:rPr>
+        <w:t>Osztály5 o1)</w:t>
       </w:r>
       <w:r>
         <w:t>: metódus leírása</w:t>
@@ -838,11 +957,16 @@
         <w:t>Inicializálásra</w:t>
       </w:r>
       <w:r>
-        <w:t>, u</w:t>
+        <w:t xml:space="preserve">, </w:t>
+      </w:r>
+      <w:proofErr w:type="spellStart"/>
+      <w:r>
+        <w:t>u</w:t>
       </w:r>
       <w:r>
         <w:t>se-case-ekre</w:t>
       </w:r>
+      <w:proofErr w:type="spellEnd"/>
       <w:r>
         <w:t>, b</w:t>
       </w:r>
@@ -853,17 +977,37 @@
         <w:t>.</w:t>
       </w:r>
       <w:r>
-        <w:t xml:space="preserve"> Konzisztens kell legyen az előző alfejezettel. Minden metódus, ami ott szerepel, fel kell tűnjön valamelyik szekvenciában. Minden </w:t>
-      </w:r>
-      <w:r>
-        <w:lastRenderedPageBreak/>
-        <w:t>metódusnak, ami szekvenciában szerepel, szereplnie kell</w:t>
+        <w:t xml:space="preserve"> Konzisztens kell legyen az előző alfejezettel. Minden metódus, ami ott szerepel, fel kell tűnjön valamelyik szekvenciában. Minden metódusnak, ami szekvenciában szerepel, </w:t>
+      </w:r>
+      <w:proofErr w:type="spellStart"/>
+      <w:r>
+        <w:t>szereplnie</w:t>
+      </w:r>
+      <w:proofErr w:type="spellEnd"/>
+      <w:r>
+        <w:t xml:space="preserve"> kell</w:t>
       </w:r>
       <w:r>
         <w:t xml:space="preserve"> a valamelyik osztálydiagramon.</w:t>
       </w:r>
       <w:r>
-        <w:t xml:space="preserve"> Fontos, hogy az aktor use-case-eitől bármelyik diagramhoz el lehessen jutni a metódushívások követésével.</w:t>
+        <w:t xml:space="preserve"> Fontos, hogy az </w:t>
+      </w:r>
+      <w:proofErr w:type="spellStart"/>
+      <w:r>
+        <w:t>aktor</w:t>
+      </w:r>
+      <w:proofErr w:type="spellEnd"/>
+      <w:r>
+        <w:t xml:space="preserve"> </w:t>
+      </w:r>
+      <w:proofErr w:type="spellStart"/>
+      <w:r>
+        <w:t>use-case-eitől</w:t>
+      </w:r>
+      <w:proofErr w:type="spellEnd"/>
+      <w:r>
+        <w:t xml:space="preserve"> bármelyik diagramhoz el lehessen jutni a metódushívások követésével.</w:t>
       </w:r>
       <w:r>
         <w:t>]</w:t>
@@ -874,9 +1018,11 @@
       <w:pPr>
         <w:pStyle w:val="Cmsor20"/>
       </w:pPr>
+      <w:proofErr w:type="spellStart"/>
       <w:r>
         <w:t>State-chartok</w:t>
       </w:r>
+      <w:proofErr w:type="spellEnd"/>
     </w:p>
     <w:p>
       <w:pPr>
@@ -889,7 +1035,31 @@
         <w:t>etlen</w:t>
       </w:r>
       <w:r>
-        <w:t xml:space="preserve"> állapotból álló state-chartok ne szerepeljenek. A játék működését bemutató state-chart-ot készíteni tilos.]</w:t>
+        <w:t xml:space="preserve"> állapotból álló </w:t>
+      </w:r>
+      <w:proofErr w:type="spellStart"/>
+      <w:r>
+        <w:t>state-chartok</w:t>
+      </w:r>
+      <w:proofErr w:type="spellEnd"/>
+      <w:r>
+        <w:t xml:space="preserve"> ne szerepeljenek. A játék működését bemutató </w:t>
+      </w:r>
+      <w:proofErr w:type="spellStart"/>
+      <w:r>
+        <w:t>state</w:t>
+      </w:r>
+      <w:proofErr w:type="spellEnd"/>
+      <w:r>
+        <w:t>-</w:t>
+      </w:r>
+      <w:proofErr w:type="spellStart"/>
+      <w:r>
+        <w:t>chart</w:t>
+      </w:r>
+      <w:proofErr w:type="spellEnd"/>
+      <w:r>
+        <w:t>-ot készíteni tilos.]</w:t>
       </w:r>
     </w:p>
     <w:p/>
@@ -1009,6 +1179,7 @@
             <w:tcW w:w="2214" w:type="dxa"/>
           </w:tcPr>
           <w:p>
+            <w:proofErr w:type="gramStart"/>
             <w:r>
               <w:t>2025.02.2</w:t>
             </w:r>
@@ -1016,7 +1187,11 @@
               <w:t>4</w:t>
             </w:r>
             <w:r>
-              <w:t xml:space="preserve"> ., 17:00</w:t>
+              <w:t xml:space="preserve"> .</w:t>
+            </w:r>
+            <w:proofErr w:type="gramEnd"/>
+            <w:r>
+              <w:t>, 17:00</w:t>
             </w:r>
           </w:p>
         </w:tc>
@@ -1035,19 +1210,25 @@
             <w:tcW w:w="1634" w:type="dxa"/>
           </w:tcPr>
           <w:p>
+            <w:proofErr w:type="spellStart"/>
             <w:r>
               <w:t>Kohár</w:t>
             </w:r>
-          </w:p>
-          <w:p>
+            <w:proofErr w:type="spellEnd"/>
+          </w:p>
+          <w:p>
+            <w:proofErr w:type="spellStart"/>
             <w:r>
               <w:t>Taba</w:t>
             </w:r>
-          </w:p>
-          <w:p>
+            <w:proofErr w:type="spellEnd"/>
+          </w:p>
+          <w:p>
+            <w:proofErr w:type="spellStart"/>
             <w:r>
               <w:t>Guzmics</w:t>
             </w:r>
+            <w:proofErr w:type="spellEnd"/>
           </w:p>
           <w:p>
             <w:r>
@@ -1081,6 +1262,7 @@
                 <w:numId w:val="16"/>
               </w:numPr>
             </w:pPr>
+            <w:proofErr w:type="gramStart"/>
             <w:r>
               <w:t>02.2</w:t>
             </w:r>
@@ -1088,7 +1270,11 @@
               <w:t>5</w:t>
             </w:r>
             <w:r>
-              <w:t xml:space="preserve"> ., 20:00-kor meeting tartása </w:t>
+              <w:t xml:space="preserve"> .</w:t>
+            </w:r>
+            <w:proofErr w:type="gramEnd"/>
+            <w:r>
+              <w:t xml:space="preserve">, 20:00-kor meeting tartása </w:t>
             </w:r>
           </w:p>
           <w:p/>
@@ -1108,8 +1294,13 @@
               <w:ind w:left="720"/>
             </w:pPr>
             <w:r>
-              <w:t>3.1 – Kohár</w:t>
-            </w:r>
+              <w:t xml:space="preserve">3.1 – </w:t>
+            </w:r>
+            <w:proofErr w:type="spellStart"/>
+            <w:r>
+              <w:t>Kohár</w:t>
+            </w:r>
+            <w:proofErr w:type="spellEnd"/>
           </w:p>
           <w:p>
             <w:pPr>
@@ -1124,8 +1315,13 @@
               <w:ind w:left="720"/>
             </w:pPr>
             <w:r>
-              <w:t>3.3 – Taba</w:t>
-            </w:r>
+              <w:t xml:space="preserve">3.3 – </w:t>
+            </w:r>
+            <w:proofErr w:type="spellStart"/>
+            <w:r>
+              <w:t>Taba</w:t>
+            </w:r>
+            <w:proofErr w:type="spellEnd"/>
           </w:p>
           <w:p>
             <w:pPr>
@@ -1140,8 +1336,13 @@
               <w:ind w:left="720"/>
             </w:pPr>
             <w:r>
-              <w:t>3.5 – Guzmics</w:t>
-            </w:r>
+              <w:t xml:space="preserve">3.5 – </w:t>
+            </w:r>
+            <w:proofErr w:type="spellStart"/>
+            <w:r>
+              <w:t>Guzmics</w:t>
+            </w:r>
+            <w:proofErr w:type="spellEnd"/>
           </w:p>
           <w:p>
             <w:pPr>
@@ -1155,8 +1356,13 @@
                 <w:numId w:val="16"/>
               </w:numPr>
             </w:pPr>
-            <w:r>
-              <w:t>Taba fogja beadni a kész munkát</w:t>
+            <w:proofErr w:type="spellStart"/>
+            <w:r>
+              <w:t>Taba</w:t>
+            </w:r>
+            <w:proofErr w:type="spellEnd"/>
+            <w:r>
+              <w:t xml:space="preserve"> fogja beadni a kész munkát</w:t>
             </w:r>
           </w:p>
           <w:p>
@@ -1171,8 +1377,29 @@
                 <w:numId w:val="16"/>
               </w:numPr>
             </w:pPr>
-            <w:r>
-              <w:t>Github commit-ok jobb címezése és issue-k szerinti beosztása</w:t>
+            <w:proofErr w:type="spellStart"/>
+            <w:r>
+              <w:t>Github</w:t>
+            </w:r>
+            <w:proofErr w:type="spellEnd"/>
+            <w:r>
+              <w:t xml:space="preserve"> </w:t>
+            </w:r>
+            <w:proofErr w:type="spellStart"/>
+            <w:r>
+              <w:t>commit</w:t>
+            </w:r>
+            <w:proofErr w:type="spellEnd"/>
+            <w:r>
+              <w:t xml:space="preserve">-ok jobb címezése és </w:t>
+            </w:r>
+            <w:proofErr w:type="spellStart"/>
+            <w:r>
+              <w:t>issue</w:t>
+            </w:r>
+            <w:proofErr w:type="spellEnd"/>
+            <w:r>
+              <w:t>-k szerinti beosztása</w:t>
             </w:r>
           </w:p>
         </w:tc>
@@ -1183,8 +1410,13 @@
             <w:tcW w:w="2214" w:type="dxa"/>
           </w:tcPr>
           <w:p>
-            <w:r>
-              <w:t>2025.02.25 ., 20:00</w:t>
+            <w:proofErr w:type="gramStart"/>
+            <w:r>
+              <w:t>2025.02.25 .</w:t>
+            </w:r>
+            <w:proofErr w:type="gramEnd"/>
+            <w:r>
+              <w:t>, 20:00</w:t>
             </w:r>
           </w:p>
         </w:tc>
@@ -1203,19 +1435,25 @@
             <w:tcW w:w="1634" w:type="dxa"/>
           </w:tcPr>
           <w:p>
+            <w:proofErr w:type="spellStart"/>
             <w:r>
               <w:t>Kohár</w:t>
             </w:r>
-          </w:p>
-          <w:p>
+            <w:proofErr w:type="spellEnd"/>
+          </w:p>
+          <w:p>
+            <w:proofErr w:type="spellStart"/>
             <w:r>
               <w:t>Taba</w:t>
             </w:r>
-          </w:p>
-          <w:p>
+            <w:proofErr w:type="spellEnd"/>
+          </w:p>
+          <w:p>
+            <w:proofErr w:type="spellStart"/>
             <w:r>
               <w:t>Guzmics</w:t>
             </w:r>
+            <w:proofErr w:type="spellEnd"/>
           </w:p>
           <w:p>
             <w:r>
@@ -1249,8 +1487,13 @@
                 <w:numId w:val="16"/>
               </w:numPr>
             </w:pPr>
-            <w:r>
-              <w:t>02.26 ., 19:00-kor meeting tartása</w:t>
+            <w:proofErr w:type="gramStart"/>
+            <w:r>
+              <w:t>02.26 .</w:t>
+            </w:r>
+            <w:proofErr w:type="gramEnd"/>
+            <w:r>
+              <w:t>, 19:00-kor meeting tartása</w:t>
             </w:r>
           </w:p>
           <w:p/>
@@ -1261,8 +1504,13 @@
                 <w:numId w:val="16"/>
               </w:numPr>
             </w:pPr>
-            <w:r>
-              <w:t>Kohár által kidolgozott 3.1-es pont átbeszélése annak pontatlanságainak kiegészítése</w:t>
+            <w:proofErr w:type="spellStart"/>
+            <w:r>
+              <w:t>Kohár</w:t>
+            </w:r>
+            <w:proofErr w:type="spellEnd"/>
+            <w:r>
+              <w:t xml:space="preserve"> által kidolgozott 3.1-es pont átbeszélése annak pontatlanságainak kiegészítése</w:t>
             </w:r>
           </w:p>
         </w:tc>
@@ -1273,8 +1521,13 @@
             <w:tcW w:w="2214" w:type="dxa"/>
           </w:tcPr>
           <w:p>
-            <w:r>
-              <w:t>2025.02.26 ., 14:00</w:t>
+            <w:proofErr w:type="gramStart"/>
+            <w:r>
+              <w:t>2025.02.26 .</w:t>
+            </w:r>
+            <w:proofErr w:type="gramEnd"/>
+            <w:r>
+              <w:t>, 14:00</w:t>
             </w:r>
           </w:p>
         </w:tc>
@@ -1293,9 +1546,11 @@
             <w:tcW w:w="1634" w:type="dxa"/>
           </w:tcPr>
           <w:p>
+            <w:proofErr w:type="spellStart"/>
             <w:r>
               <w:t>Kohár</w:t>
             </w:r>
+            <w:proofErr w:type="spellEnd"/>
           </w:p>
           <w:p>
             <w:r>
@@ -1336,8 +1591,13 @@
             <w:tcW w:w="2214" w:type="dxa"/>
           </w:tcPr>
           <w:p>
-            <w:r>
-              <w:t>2025.02.26 ., 19:00</w:t>
+            <w:proofErr w:type="gramStart"/>
+            <w:r>
+              <w:t>2025.02.26 .</w:t>
+            </w:r>
+            <w:proofErr w:type="gramEnd"/>
+            <w:r>
+              <w:t>, 19:00</w:t>
             </w:r>
           </w:p>
         </w:tc>
@@ -1356,14 +1616,18 @@
             <w:tcW w:w="1634" w:type="dxa"/>
           </w:tcPr>
           <w:p>
+            <w:proofErr w:type="spellStart"/>
             <w:r>
               <w:t>Taba</w:t>
             </w:r>
-          </w:p>
-          <w:p>
+            <w:proofErr w:type="spellEnd"/>
+          </w:p>
+          <w:p>
+            <w:proofErr w:type="spellStart"/>
             <w:r>
               <w:t>Guzmics</w:t>
             </w:r>
+            <w:proofErr w:type="spellEnd"/>
           </w:p>
           <w:p>
             <w:r>
@@ -1422,9 +1686,9 @@
     </w:tbl>
     <w:p/>
     <w:sectPr>
-      <w:headerReference w:type="default" r:id="rId7"/>
-      <w:footerReference w:type="even" r:id="rId8"/>
-      <w:footerReference w:type="default" r:id="rId9"/>
+      <w:headerReference w:type="default" r:id="rId8"/>
+      <w:footerReference w:type="even" r:id="rId9"/>
+      <w:footerReference w:type="default" r:id="rId10"/>
       <w:pgSz w:w="11906" w:h="16838"/>
       <w:pgMar w:top="1417" w:right="1417" w:bottom="1417" w:left="1417" w:header="708" w:footer="708" w:gutter="0"/>
       <w:cols w:space="708"/>
@@ -1564,7 +1828,7 @@
         <w:noProof/>
         <w:lang w:val="en-US"/>
       </w:rPr>
-      <w:t>2025-02-26</w:t>
+      <w:t>2025-03-02</w:t>
     </w:r>
     <w:r>
       <w:rPr>
@@ -1616,6 +1880,7 @@
     <w:r>
       <w:tab/>
     </w:r>
+    <w:proofErr w:type="spellStart"/>
     <w:r>
       <w:rPr>
         <w:iCs/>
@@ -1623,6 +1888,7 @@
       </w:rPr>
       <w:t>bandITs</w:t>
     </w:r>
+    <w:proofErr w:type="spellEnd"/>
   </w:p>
 </w:hdr>
 </file>

</xml_diff>